<commit_message>
part 3 and update part1
In part 1, optimizing a hierarchical algorithm and changing a function to create points
</commit_message>
<xml_diff>
--- a/DM.docx
+++ b/DM.docx
@@ -2,13 +2,7 @@
 <file path=word/document.xml><?xml version="1.0" encoding="utf-8"?>
 <w:document xmlns:wpc="http://schemas.microsoft.com/office/word/2010/wordprocessingCanvas" xmlns:cx="http://schemas.microsoft.com/office/drawing/2014/chartex" xmlns:cx1="http://schemas.microsoft.com/office/drawing/2015/9/8/chartex" xmlns:cx2="http://schemas.microsoft.com/office/drawing/2015/10/21/chartex" xmlns:cx3="http://schemas.microsoft.com/office/drawing/2016/5/9/chartex" xmlns:cx4="http://schemas.microsoft.com/office/drawing/2016/5/10/chartex" xmlns:cx5="http://schemas.microsoft.com/office/drawing/2016/5/11/chartex" xmlns:cx6="http://schemas.microsoft.com/office/drawing/2016/5/12/chartex" xmlns:cx7="http://schemas.microsoft.com/office/drawing/2016/5/13/chartex" xmlns:cx8="http://schemas.microsoft.com/office/drawing/2016/5/14/chartex" xmlns:mc="http://schemas.openxmlformats.org/markup-compatibility/2006" xmlns:aink="http://schemas.microsoft.com/office/drawing/2016/ink" xmlns:am3d="http://schemas.microsoft.com/office/drawing/2017/model3d" xmlns:o="urn:schemas-microsoft-com:office:office" xmlns:oel="http://schemas.microsoft.com/office/2019/extlst" xmlns:r="http://schemas.openxmlformats.org/officeDocument/2006/relationships" xmlns:m="http://schemas.openxmlformats.org/officeDocument/2006/math" xmlns:v="urn:schemas-microsoft-com:vml" xmlns:wp14="http://schemas.microsoft.com/office/word/2010/wordprocessingDrawing" xmlns:wp="http://schemas.openxmlformats.org/drawingml/2006/wordprocessingDrawing" xmlns:w10="urn:schemas-microsoft-com:office:word" xmlns:w="http://schemas.openxmlformats.org/wordprocessingml/2006/main" xmlns:w14="http://schemas.microsoft.com/office/word/2010/wordml" xmlns:w15="http://schemas.microsoft.com/office/word/2012/wordml" xmlns:w16cex="http://schemas.microsoft.com/office/word/2018/wordml/cex" xmlns:w16cid="http://schemas.microsoft.com/office/word/2016/wordml/cid" xmlns:w16="http://schemas.microsoft.com/office/word/2018/wordml" xmlns:w16du="http://schemas.microsoft.com/office/word/2023/wordml/word16du" xmlns:w16sdtdh="http://schemas.microsoft.com/office/word/2020/wordml/sdtdatahash" xmlns:w16sdtfl="http://schemas.microsoft.com/office/word/2024/wordml/sdtformatlock" xmlns:w16se="http://schemas.microsoft.com/office/word/2015/wordml/symex" xmlns:wpg="http://schemas.microsoft.com/office/word/2010/wordprocessingGroup" xmlns:wpi="http://schemas.microsoft.com/office/word/2010/wordprocessingInk" xmlns:wne="http://schemas.microsoft.com/office/word/2006/wordml" xmlns:wps="http://schemas.microsoft.com/office/word/2010/wordprocessingShape" mc:Ignorable="w14 w15 w16se w16cid w16 w16cex w16sdtdh w16sdtfl w16du wp14">
   <w:body>
-    <w:p>
-      <w:pPr>
-        <w:rPr>
-          <w:rFonts w:hint="cs"/>
-        </w:rPr>
-      </w:pPr>
-    </w:p>
+    <w:p/>
     <w:p>
       <w:pPr>
         <w:rPr>
@@ -6214,6 +6208,843 @@
         <w:t xml:space="preserve"> </w:t>
       </w:r>
     </w:p>
+    <w:p>
+      <w:pPr>
+        <w:rPr>
+          <w:rtl/>
+        </w:rPr>
+      </w:pPr>
+      <w:r>
+        <w:rPr>
+          <w:rFonts w:hint="cs"/>
+          <w:rtl/>
+        </w:rPr>
+        <w:t xml:space="preserve">ע"מ ליצור את הנקודות יש לשלוח לפונקצייה </w:t>
+      </w:r>
+      <w:r>
+        <w:t>generate_data</w:t>
+      </w:r>
+      <w:r>
+        <w:rPr>
+          <w:rFonts w:hint="cs"/>
+          <w:rtl/>
+        </w:rPr>
+        <w:t xml:space="preserve"> (גם עבור</w:t>
+      </w:r>
+      <w:r>
+        <w:rPr>
+          <w:rFonts w:hint="cs"/>
+          <w:rtl/>
+        </w:rPr>
+        <w:t xml:space="preserve"> הקבצים הקטנים וגם עבור הקבצים הגדולים)</w:t>
+      </w:r>
+      <w:r>
+        <w:rPr>
+          <w:rFonts w:hint="cs"/>
+          <w:rtl/>
+        </w:rPr>
+        <w:t>:</w:t>
+      </w:r>
+    </w:p>
+    <w:p>
+      <w:pPr>
+        <w:pStyle w:val="a9"/>
+        <w:numPr>
+          <w:ilvl w:val="0"/>
+          <w:numId w:val="4"/>
+        </w:numPr>
+      </w:pPr>
+      <w:r>
+        <w:rPr>
+          <w:rFonts w:hint="cs"/>
+          <w:rtl/>
+        </w:rPr>
+        <w:t>מספר המימדים</w:t>
+      </w:r>
+    </w:p>
+    <w:p>
+      <w:pPr>
+        <w:pStyle w:val="a9"/>
+        <w:numPr>
+          <w:ilvl w:val="0"/>
+          <w:numId w:val="4"/>
+        </w:numPr>
+      </w:pPr>
+      <w:r>
+        <w:rPr>
+          <w:rFonts w:hint="cs"/>
+          <w:rtl/>
+        </w:rPr>
+        <w:t>מספר האשכולות הרצוי</w:t>
+      </w:r>
+    </w:p>
+    <w:p>
+      <w:pPr>
+        <w:pStyle w:val="a9"/>
+        <w:numPr>
+          <w:ilvl w:val="0"/>
+          <w:numId w:val="4"/>
+        </w:numPr>
+      </w:pPr>
+      <w:r>
+        <w:rPr>
+          <w:rFonts w:hint="cs"/>
+          <w:rtl/>
+        </w:rPr>
+        <w:t>מספר הנקודות סה"כ</w:t>
+      </w:r>
+    </w:p>
+    <w:p>
+      <w:pPr>
+        <w:pStyle w:val="a9"/>
+        <w:numPr>
+          <w:ilvl w:val="0"/>
+          <w:numId w:val="4"/>
+        </w:numPr>
+      </w:pPr>
+      <w:r>
+        <w:rPr>
+          <w:rFonts w:hint="cs"/>
+          <w:rtl/>
+        </w:rPr>
+        <w:t xml:space="preserve">נתיב של קובץ הפלט שאליו יוכנסו </w:t>
+      </w:r>
+      <w:r>
+        <w:rPr>
+          <w:rFonts w:hint="cs"/>
+          <w:rtl/>
+        </w:rPr>
+        <w:t>הנקודות</w:t>
+      </w:r>
+    </w:p>
+    <w:p>
+      <w:pPr>
+        <w:pStyle w:val="a9"/>
+        <w:numPr>
+          <w:ilvl w:val="0"/>
+          <w:numId w:val="4"/>
+        </w:numPr>
+      </w:pPr>
+      <w:r>
+        <w:rPr>
+          <w:rFonts w:hint="cs"/>
+          <w:rtl/>
+        </w:rPr>
+        <w:t xml:space="preserve">פונ' </w:t>
+      </w:r>
+      <w:r>
+        <w:t>creatingPoints</w:t>
+      </w:r>
+      <w:r>
+        <w:rPr>
+          <w:rFonts w:hint="cs"/>
+          <w:rtl/>
+        </w:rPr>
+        <w:t xml:space="preserve"> שנמצאת בחלק 1 והיא פונ' עזר ליצירת הנקודות</w:t>
+      </w:r>
+    </w:p>
+    <w:p>
+      <w:pPr>
+        <w:rPr>
+          <w:rtl/>
+        </w:rPr>
+      </w:pPr>
+      <w:r>
+        <w:rPr>
+          <w:rFonts w:hint="cs"/>
+          <w:b/>
+          <w:bCs/>
+          <w:rtl/>
+        </w:rPr>
+        <w:t xml:space="preserve">המדד לאיכות החלוקה </w:t>
+      </w:r>
+      <w:r>
+        <w:rPr>
+          <w:rFonts w:hint="cs"/>
+          <w:b/>
+          <w:bCs/>
+          <w:rtl/>
+        </w:rPr>
+        <w:t>לאשכולות</w:t>
+      </w:r>
+      <w:r>
+        <w:rPr>
+          <w:rFonts w:hint="cs"/>
+          <w:rtl/>
+        </w:rPr>
+        <w:t xml:space="preserve"> היא ע"י בדיקת כמות הנקודות שקרובות יותר לצנטדרואיד </w:t>
+      </w:r>
+      <w:r>
+        <w:rPr>
+          <w:rFonts w:hint="cs"/>
+          <w:rtl/>
+        </w:rPr>
+        <w:t xml:space="preserve">אחר מאשר לצנטרואיד שאליו שויכו, אופן הבדיקה </w:t>
+      </w:r>
+      <w:r>
+        <w:rPr>
+          <w:rFonts w:hint="cs"/>
+          <w:rtl/>
+        </w:rPr>
+        <w:t>מתבצע באופן הבא:</w:t>
+      </w:r>
+    </w:p>
+    <w:p>
+      <w:pPr>
+        <w:pStyle w:val="a9"/>
+        <w:numPr>
+          <w:ilvl w:val="0"/>
+          <w:numId w:val="5"/>
+        </w:numPr>
+        <w:rPr>
+          <w:rtl/>
+        </w:rPr>
+      </w:pPr>
+      <w:r>
+        <w:rPr>
+          <w:rFonts w:cs="Arial" w:hint="cs"/>
+          <w:rtl/>
+        </w:rPr>
+        <w:t>חישוב</w:t>
+      </w:r>
+      <w:r>
+        <w:rPr>
+          <w:rFonts w:cs="Arial"/>
+          <w:rtl/>
+        </w:rPr>
+        <w:t xml:space="preserve"> </w:t>
+      </w:r>
+      <w:r>
+        <w:rPr>
+          <w:rFonts w:cs="Arial" w:hint="cs"/>
+          <w:rtl/>
+        </w:rPr>
+        <w:t>המרחק</w:t>
+      </w:r>
+      <w:r>
+        <w:rPr>
+          <w:rFonts w:cs="Arial"/>
+          <w:rtl/>
+        </w:rPr>
+        <w:t xml:space="preserve"> </w:t>
+      </w:r>
+      <w:r>
+        <w:rPr>
+          <w:rFonts w:cs="Arial" w:hint="cs"/>
+          <w:rtl/>
+        </w:rPr>
+        <w:t>של</w:t>
+      </w:r>
+      <w:r>
+        <w:rPr>
+          <w:rFonts w:cs="Arial"/>
+          <w:rtl/>
+        </w:rPr>
+        <w:t xml:space="preserve"> </w:t>
+      </w:r>
+      <w:r>
+        <w:rPr>
+          <w:rFonts w:cs="Arial" w:hint="cs"/>
+          <w:rtl/>
+        </w:rPr>
+        <w:t>כל</w:t>
+      </w:r>
+      <w:r>
+        <w:rPr>
+          <w:rFonts w:cs="Arial"/>
+          <w:rtl/>
+        </w:rPr>
+        <w:t xml:space="preserve"> </w:t>
+      </w:r>
+      <w:r>
+        <w:rPr>
+          <w:rFonts w:cs="Arial" w:hint="cs"/>
+          <w:rtl/>
+        </w:rPr>
+        <w:t>נקודה</w:t>
+      </w:r>
+      <w:r>
+        <w:rPr>
+          <w:rFonts w:cs="Arial"/>
+          <w:rtl/>
+        </w:rPr>
+        <w:t xml:space="preserve"> </w:t>
+      </w:r>
+      <w:r>
+        <w:rPr>
+          <w:rFonts w:cs="Arial" w:hint="cs"/>
+          <w:rtl/>
+        </w:rPr>
+        <w:t>מהצנטרואיד</w:t>
+      </w:r>
+      <w:r>
+        <w:rPr>
+          <w:rFonts w:cs="Arial"/>
+          <w:rtl/>
+        </w:rPr>
+        <w:t xml:space="preserve"> </w:t>
+      </w:r>
+      <w:r>
+        <w:rPr>
+          <w:rFonts w:cs="Arial" w:hint="cs"/>
+          <w:rtl/>
+        </w:rPr>
+        <w:t>של</w:t>
+      </w:r>
+      <w:r>
+        <w:rPr>
+          <w:rFonts w:cs="Arial"/>
+          <w:rtl/>
+        </w:rPr>
+        <w:t xml:space="preserve"> </w:t>
+      </w:r>
+      <w:r>
+        <w:rPr>
+          <w:rFonts w:cs="Arial" w:hint="cs"/>
+          <w:rtl/>
+        </w:rPr>
+        <w:t>האשכול</w:t>
+      </w:r>
+      <w:r>
+        <w:rPr>
+          <w:rFonts w:cs="Arial"/>
+          <w:rtl/>
+        </w:rPr>
+        <w:t xml:space="preserve"> </w:t>
+      </w:r>
+      <w:r>
+        <w:rPr>
+          <w:rFonts w:cs="Arial" w:hint="cs"/>
+          <w:rtl/>
+        </w:rPr>
+        <w:t>שלה</w:t>
+      </w:r>
+      <w:r>
+        <w:rPr>
+          <w:rFonts w:cs="Arial"/>
+          <w:rtl/>
+        </w:rPr>
+        <w:t xml:space="preserve"> </w:t>
+      </w:r>
+      <w:r>
+        <w:rPr>
+          <w:rFonts w:cs="Arial" w:hint="cs"/>
+          <w:rtl/>
+        </w:rPr>
+        <w:t>ומכל</w:t>
+      </w:r>
+      <w:r>
+        <w:rPr>
+          <w:rFonts w:cs="Arial"/>
+          <w:rtl/>
+        </w:rPr>
+        <w:t xml:space="preserve"> </w:t>
+      </w:r>
+      <w:r>
+        <w:rPr>
+          <w:rFonts w:cs="Arial" w:hint="cs"/>
+          <w:rtl/>
+        </w:rPr>
+        <w:t>שאר</w:t>
+      </w:r>
+      <w:r>
+        <w:rPr>
+          <w:rFonts w:cs="Arial"/>
+          <w:rtl/>
+        </w:rPr>
+        <w:t xml:space="preserve"> </w:t>
+      </w:r>
+      <w:r>
+        <w:rPr>
+          <w:rFonts w:cs="Arial" w:hint="cs"/>
+          <w:rtl/>
+        </w:rPr>
+        <w:t>הצנטרואידים</w:t>
+      </w:r>
+      <w:r>
+        <w:rPr>
+          <w:rFonts w:cs="Arial"/>
+          <w:rtl/>
+        </w:rPr>
+        <w:t>.</w:t>
+      </w:r>
+    </w:p>
+    <w:p>
+      <w:pPr>
+        <w:pStyle w:val="a9"/>
+        <w:numPr>
+          <w:ilvl w:val="0"/>
+          <w:numId w:val="5"/>
+        </w:numPr>
+      </w:pPr>
+      <w:r>
+        <w:rPr>
+          <w:rFonts w:cs="Arial" w:hint="cs"/>
+          <w:rtl/>
+        </w:rPr>
+        <w:t>בדיקה</w:t>
+      </w:r>
+      <w:r>
+        <w:rPr>
+          <w:rFonts w:cs="Arial"/>
+          <w:rtl/>
+        </w:rPr>
+        <w:t xml:space="preserve"> </w:t>
+      </w:r>
+      <w:r>
+        <w:rPr>
+          <w:rFonts w:cs="Arial" w:hint="cs"/>
+          <w:rtl/>
+        </w:rPr>
+        <w:t>ה</w:t>
+      </w:r>
+      <w:r>
+        <w:rPr>
+          <w:rFonts w:cs="Arial" w:hint="cs"/>
+          <w:rtl/>
+        </w:rPr>
+        <w:t>אם</w:t>
+      </w:r>
+      <w:r>
+        <w:rPr>
+          <w:rFonts w:cs="Arial"/>
+          <w:rtl/>
+        </w:rPr>
+        <w:t xml:space="preserve"> </w:t>
+      </w:r>
+      <w:r>
+        <w:rPr>
+          <w:rFonts w:cs="Arial" w:hint="cs"/>
+          <w:rtl/>
+        </w:rPr>
+        <w:t>יש</w:t>
+      </w:r>
+      <w:r>
+        <w:rPr>
+          <w:rFonts w:cs="Arial"/>
+          <w:rtl/>
+        </w:rPr>
+        <w:t xml:space="preserve"> </w:t>
+      </w:r>
+      <w:r>
+        <w:rPr>
+          <w:rFonts w:cs="Arial" w:hint="cs"/>
+          <w:rtl/>
+        </w:rPr>
+        <w:t>צנטרואיד</w:t>
+      </w:r>
+      <w:r>
+        <w:rPr>
+          <w:rFonts w:cs="Arial"/>
+          <w:rtl/>
+        </w:rPr>
+        <w:t xml:space="preserve"> </w:t>
+      </w:r>
+      <w:r>
+        <w:rPr>
+          <w:rFonts w:cs="Arial" w:hint="cs"/>
+          <w:rtl/>
+        </w:rPr>
+        <w:t>קרוב</w:t>
+      </w:r>
+      <w:r>
+        <w:rPr>
+          <w:rFonts w:cs="Arial"/>
+          <w:rtl/>
+        </w:rPr>
+        <w:t xml:space="preserve"> </w:t>
+      </w:r>
+      <w:r>
+        <w:rPr>
+          <w:rFonts w:cs="Arial" w:hint="cs"/>
+          <w:rtl/>
+        </w:rPr>
+        <w:t>יותר</w:t>
+      </w:r>
+      <w:r>
+        <w:rPr>
+          <w:rFonts w:cs="Arial"/>
+          <w:rtl/>
+        </w:rPr>
+        <w:t xml:space="preserve"> – </w:t>
+      </w:r>
+      <w:r>
+        <w:rPr>
+          <w:rFonts w:cs="Arial" w:hint="cs"/>
+          <w:rtl/>
+        </w:rPr>
+        <w:t>אם</w:t>
+      </w:r>
+      <w:r>
+        <w:rPr>
+          <w:rFonts w:cs="Arial"/>
+          <w:rtl/>
+        </w:rPr>
+        <w:t xml:space="preserve"> </w:t>
+      </w:r>
+      <w:r>
+        <w:rPr>
+          <w:rFonts w:cs="Arial" w:hint="cs"/>
+          <w:rtl/>
+        </w:rPr>
+        <w:t>כן</w:t>
+      </w:r>
+      <w:r>
+        <w:rPr>
+          <w:rFonts w:cs="Arial"/>
+          <w:rtl/>
+        </w:rPr>
+        <w:t xml:space="preserve">, </w:t>
+      </w:r>
+      <w:r>
+        <w:rPr>
+          <w:rFonts w:cs="Arial" w:hint="cs"/>
+          <w:rtl/>
+        </w:rPr>
+        <w:t>זו</w:t>
+      </w:r>
+      <w:r>
+        <w:rPr>
+          <w:rFonts w:cs="Arial"/>
+          <w:rtl/>
+        </w:rPr>
+        <w:t xml:space="preserve"> </w:t>
+      </w:r>
+      <w:r>
+        <w:rPr>
+          <w:rFonts w:cs="Arial" w:hint="cs"/>
+          <w:rtl/>
+        </w:rPr>
+        <w:t>נקודה</w:t>
+      </w:r>
+      <w:r>
+        <w:rPr>
+          <w:rFonts w:cs="Arial"/>
+          <w:rtl/>
+        </w:rPr>
+        <w:t xml:space="preserve"> </w:t>
+      </w:r>
+      <w:r>
+        <w:rPr>
+          <w:rFonts w:cs="Arial" w:hint="cs"/>
+          <w:rtl/>
+        </w:rPr>
+        <w:t>שסווגה</w:t>
+      </w:r>
+      <w:r>
+        <w:rPr>
+          <w:rFonts w:cs="Arial"/>
+          <w:rtl/>
+        </w:rPr>
+        <w:t xml:space="preserve"> "</w:t>
+      </w:r>
+      <w:r>
+        <w:rPr>
+          <w:rFonts w:cs="Arial" w:hint="cs"/>
+          <w:rtl/>
+        </w:rPr>
+        <w:t>לא</w:t>
+      </w:r>
+      <w:r>
+        <w:rPr>
+          <w:rFonts w:cs="Arial"/>
+          <w:rtl/>
+        </w:rPr>
+        <w:t xml:space="preserve"> </w:t>
+      </w:r>
+      <w:r>
+        <w:rPr>
+          <w:rFonts w:cs="Arial" w:hint="cs"/>
+          <w:rtl/>
+        </w:rPr>
+        <w:t>נכון</w:t>
+      </w:r>
+      <w:r>
+        <w:rPr>
+          <w:rFonts w:cs="Arial"/>
+          <w:rtl/>
+        </w:rPr>
+        <w:t>".</w:t>
+      </w:r>
+    </w:p>
+    <w:p>
+      <w:pPr>
+        <w:pStyle w:val="a9"/>
+        <w:numPr>
+          <w:ilvl w:val="0"/>
+          <w:numId w:val="5"/>
+        </w:numPr>
+      </w:pPr>
+      <w:r>
+        <w:rPr>
+          <w:rFonts w:cs="Arial" w:hint="cs"/>
+          <w:rtl/>
+        </w:rPr>
+        <w:t>חישוב</w:t>
+      </w:r>
+      <w:r>
+        <w:rPr>
+          <w:rFonts w:cs="Arial"/>
+          <w:rtl/>
+        </w:rPr>
+        <w:t xml:space="preserve"> </w:t>
+      </w:r>
+      <w:r>
+        <w:rPr>
+          <w:rFonts w:cs="Arial" w:hint="cs"/>
+          <w:rtl/>
+        </w:rPr>
+        <w:t>היחס</w:t>
+      </w:r>
+      <w:r>
+        <w:rPr>
+          <w:rFonts w:cs="Arial"/>
+          <w:rtl/>
+        </w:rPr>
+        <w:t xml:space="preserve"> </w:t>
+      </w:r>
+      <w:r>
+        <w:rPr>
+          <w:rFonts w:cs="Arial" w:hint="cs"/>
+          <w:rtl/>
+        </w:rPr>
+        <w:t>מתוך</w:t>
+      </w:r>
+      <w:r>
+        <w:rPr>
+          <w:rFonts w:cs="Arial"/>
+          <w:rtl/>
+        </w:rPr>
+        <w:t xml:space="preserve"> </w:t>
+      </w:r>
+      <w:r>
+        <w:rPr>
+          <w:rFonts w:cs="Arial" w:hint="cs"/>
+          <w:rtl/>
+        </w:rPr>
+        <w:t>כלל</w:t>
+      </w:r>
+      <w:r>
+        <w:rPr>
+          <w:rFonts w:cs="Arial"/>
+          <w:rtl/>
+        </w:rPr>
+        <w:t xml:space="preserve"> </w:t>
+      </w:r>
+      <w:r>
+        <w:rPr>
+          <w:rFonts w:cs="Arial" w:hint="cs"/>
+          <w:rtl/>
+        </w:rPr>
+        <w:t>הנקודות</w:t>
+      </w:r>
+      <w:r>
+        <w:rPr>
+          <w:rFonts w:cs="Arial"/>
+          <w:rtl/>
+        </w:rPr>
+        <w:t>.</w:t>
+      </w:r>
+    </w:p>
+    <w:p>
+      <w:pPr>
+        <w:rPr>
+          <w:rtl/>
+        </w:rPr>
+      </w:pPr>
+      <w:r>
+        <w:rPr>
+          <w:rFonts w:hint="cs"/>
+          <w:rtl/>
+        </w:rPr>
+        <w:t xml:space="preserve">הערכה מתבצעת ע"י </w:t>
+      </w:r>
+      <w:r>
+        <w:rPr>
+          <w:rFonts w:hint="cs"/>
+          <w:rtl/>
+        </w:rPr>
+        <w:t xml:space="preserve">הפונ': </w:t>
+      </w:r>
+      <w:r>
+        <w:t>evaluateAssessingQualityOfClustering</w:t>
+      </w:r>
+    </w:p>
+    <w:p>
+      <w:pPr>
+        <w:rPr>
+          <w:rtl/>
+        </w:rPr>
+      </w:pPr>
+      <w:r>
+        <w:rPr>
+          <w:rFonts w:hint="cs"/>
+          <w:rtl/>
+        </w:rPr>
+        <w:t xml:space="preserve">כאשר לא ניתן </w:t>
+      </w:r>
+      <w:r>
+        <w:t>K</w:t>
+      </w:r>
+      <w:r>
+        <w:rPr>
+          <w:rFonts w:hint="cs"/>
+          <w:rtl/>
+        </w:rPr>
+        <w:t xml:space="preserve"> , בחירת ה</w:t>
+      </w:r>
+      <w:r>
+        <w:t>K</w:t>
+      </w:r>
+      <w:r>
+        <w:rPr>
+          <w:rFonts w:hint="cs"/>
+          <w:rtl/>
+        </w:rPr>
+        <w:t xml:space="preserve"> האופטימלי תבצע לפי ההסבר שפורטל לעיל עבור כל אחד מהאלגוריתמים</w:t>
+      </w:r>
+    </w:p>
+    <w:p>
+      <w:pPr>
+        <w:rPr>
+          <w:rtl/>
+        </w:rPr>
+      </w:pPr>
+    </w:p>
+    <w:p>
+      <w:r>
+        <w:rPr>
+          <w:rFonts w:hint="cs"/>
+          <w:rtl/>
+        </w:rPr>
+        <w:t xml:space="preserve">יצירת הקבצים הגדולים נעשתה </w:t>
+      </w:r>
+      <w:r>
+        <w:rPr>
+          <w:rFonts w:hint="cs"/>
+          <w:rtl/>
+        </w:rPr>
+        <w:t xml:space="preserve">גם </w:t>
+      </w:r>
+      <w:r>
+        <w:rPr>
+          <w:rFonts w:hint="cs"/>
+          <w:rtl/>
+        </w:rPr>
+        <w:t>ע"י שימוש בפונ'</w:t>
+      </w:r>
+      <w:r>
+        <w:rPr>
+          <w:rFonts w:hint="cs"/>
+          <w:rtl/>
+        </w:rPr>
+        <w:t xml:space="preserve"> </w:t>
+      </w:r>
+      <w:r>
+        <w:t>calculate_n</w:t>
+      </w:r>
+      <w:r>
+        <w:rPr>
+          <w:rFonts w:hint="cs"/>
+          <w:rtl/>
+        </w:rPr>
+        <w:t xml:space="preserve"> </w:t>
+      </w:r>
+      <w:r>
+        <w:rPr>
+          <w:rFonts w:hint="cs"/>
+          <w:rtl/>
+        </w:rPr>
+        <w:t>שמחשבת את מספר הנקודות שצריך על מנת ליצור קובץ בגודל המבוקש</w:t>
+      </w:r>
+      <w:r>
+        <w:br/>
+      </w:r>
+      <w:r>
+        <w:rPr>
+          <w:rFonts w:hint="cs"/>
+          <w:rtl/>
+        </w:rPr>
+        <w:t xml:space="preserve">הקוד ליצירת 2 קבצים נמצא בקובץ </w:t>
+      </w:r>
+      <w:r>
+        <w:t>part3.py</w:t>
+      </w:r>
+      <w:r>
+        <w:rPr>
+          <w:rFonts w:hint="cs"/>
+          <w:rtl/>
+        </w:rPr>
+        <w:t xml:space="preserve"> בתיעוד </w:t>
+      </w:r>
+      <w:r>
+        <w:rPr>
+          <w:rFonts w:hint="cs"/>
+          <w:rtl/>
+        </w:rPr>
+        <w:t>(</w:t>
+      </w:r>
+      <w:r>
+        <w:rPr>
+          <w:i/>
+          <w:iCs/>
+        </w:rPr>
+        <w:t># ------------------------create big data-----------------</w:t>
+      </w:r>
+      <w:r>
+        <w:rPr>
+          <w:rFonts w:hint="cs"/>
+          <w:rtl/>
+        </w:rPr>
+        <w:t>)</w:t>
+      </w:r>
+      <w:r>
+        <w:rPr>
+          <w:rtl/>
+        </w:rPr>
+        <w:br/>
+      </w:r>
+      <w:r>
+        <w:rPr>
+          <w:rtl/>
+        </w:rPr>
+        <w:br/>
+      </w:r>
+      <w:r>
+        <w:rPr>
+          <w:rFonts w:hint="cs"/>
+          <w:b/>
+          <w:bCs/>
+          <w:rtl/>
+        </w:rPr>
+        <w:t>הערה-</w:t>
+      </w:r>
+      <w:r>
+        <w:rPr>
+          <w:rFonts w:hint="cs"/>
+          <w:rtl/>
+        </w:rPr>
+        <w:t xml:space="preserve"> הקובץ הקטן של הנתונים ניקרא </w:t>
+      </w:r>
+      <w:r>
+        <w:t>file_0</w:t>
+      </w:r>
+    </w:p>
+    <w:p>
+      <w:pPr>
+        <w:rPr>
+          <w:rtl/>
+        </w:rPr>
+      </w:pPr>
+    </w:p>
+    <w:p/>
+    <w:p>
+      <w:pPr>
+        <w:rPr>
+          <w:rtl/>
+        </w:rPr>
+      </w:pPr>
+    </w:p>
     <w:sectPr>
       <w:headerReference w:type="default" r:id="rId8"/>
       <w:pgSz w:w="11906" w:h="16838"/>
@@ -6499,6 +7330,95 @@
     </w:lvl>
   </w:abstractNum>
   <w:abstractNum w:abstractNumId="2" w15:restartNumberingAfterBreak="0">
+    <w:nsid w:val="571C281E"/>
+    <w:multiLevelType w:val="hybridMultilevel"/>
+    <w:tmpl w:val="97ECBF08"/>
+    <w:lvl w:ilvl="0" w:tplc="E0CA61AC">
+      <w:start w:val="1"/>
+      <w:numFmt w:val="decimal"/>
+      <w:lvlText w:val="%1)"/>
+      <w:lvlJc w:val="left"/>
+      <w:pPr>
+        <w:ind w:left="1080" w:hanging="360"/>
+      </w:pPr>
+      <w:rPr>
+        <w:rFonts w:cs="Arial" w:hint="default"/>
+      </w:rPr>
+    </w:lvl>
+    <w:lvl w:ilvl="1" w:tplc="04090019" w:tentative="1">
+      <w:start w:val="1"/>
+      <w:numFmt w:val="lowerLetter"/>
+      <w:lvlText w:val="%2."/>
+      <w:lvlJc w:val="left"/>
+      <w:pPr>
+        <w:ind w:left="1800" w:hanging="360"/>
+      </w:pPr>
+    </w:lvl>
+    <w:lvl w:ilvl="2" w:tplc="0409001B" w:tentative="1">
+      <w:start w:val="1"/>
+      <w:numFmt w:val="lowerRoman"/>
+      <w:lvlText w:val="%3."/>
+      <w:lvlJc w:val="right"/>
+      <w:pPr>
+        <w:ind w:left="2520" w:hanging="180"/>
+      </w:pPr>
+    </w:lvl>
+    <w:lvl w:ilvl="3" w:tplc="0409000F" w:tentative="1">
+      <w:start w:val="1"/>
+      <w:numFmt w:val="decimal"/>
+      <w:lvlText w:val="%4."/>
+      <w:lvlJc w:val="left"/>
+      <w:pPr>
+        <w:ind w:left="3240" w:hanging="360"/>
+      </w:pPr>
+    </w:lvl>
+    <w:lvl w:ilvl="4" w:tplc="04090019" w:tentative="1">
+      <w:start w:val="1"/>
+      <w:numFmt w:val="lowerLetter"/>
+      <w:lvlText w:val="%5."/>
+      <w:lvlJc w:val="left"/>
+      <w:pPr>
+        <w:ind w:left="3960" w:hanging="360"/>
+      </w:pPr>
+    </w:lvl>
+    <w:lvl w:ilvl="5" w:tplc="0409001B" w:tentative="1">
+      <w:start w:val="1"/>
+      <w:numFmt w:val="lowerRoman"/>
+      <w:lvlText w:val="%6."/>
+      <w:lvlJc w:val="right"/>
+      <w:pPr>
+        <w:ind w:left="4680" w:hanging="180"/>
+      </w:pPr>
+    </w:lvl>
+    <w:lvl w:ilvl="6" w:tplc="0409000F" w:tentative="1">
+      <w:start w:val="1"/>
+      <w:numFmt w:val="decimal"/>
+      <w:lvlText w:val="%7."/>
+      <w:lvlJc w:val="left"/>
+      <w:pPr>
+        <w:ind w:left="5400" w:hanging="360"/>
+      </w:pPr>
+    </w:lvl>
+    <w:lvl w:ilvl="7" w:tplc="04090019" w:tentative="1">
+      <w:start w:val="1"/>
+      <w:numFmt w:val="lowerLetter"/>
+      <w:lvlText w:val="%8."/>
+      <w:lvlJc w:val="left"/>
+      <w:pPr>
+        <w:ind w:left="6120" w:hanging="360"/>
+      </w:pPr>
+    </w:lvl>
+    <w:lvl w:ilvl="8" w:tplc="0409001B" w:tentative="1">
+      <w:start w:val="1"/>
+      <w:numFmt w:val="lowerRoman"/>
+      <w:lvlText w:val="%9."/>
+      <w:lvlJc w:val="right"/>
+      <w:pPr>
+        <w:ind w:left="6840" w:hanging="180"/>
+      </w:pPr>
+    </w:lvl>
+  </w:abstractNum>
+  <w:abstractNum w:abstractNumId="3" w15:restartNumberingAfterBreak="0">
     <w:nsid w:val="5A8C7339"/>
     <w:multiLevelType w:val="hybridMultilevel"/>
     <w:tmpl w:val="5EAEAB3C"/>
@@ -6584,7 +7504,7 @@
       </w:pPr>
     </w:lvl>
   </w:abstractNum>
-  <w:abstractNum w:abstractNumId="3" w15:restartNumberingAfterBreak="0">
+  <w:abstractNum w:abstractNumId="4" w15:restartNumberingAfterBreak="0">
     <w:nsid w:val="722828E4"/>
     <w:multiLevelType w:val="hybridMultilevel"/>
     <w:tmpl w:val="FE20CCFA"/>
@@ -6674,16 +7594,19 @@
     </w:lvl>
   </w:abstractNum>
   <w:num w:numId="1" w16cid:durableId="470753158">
-    <w:abstractNumId w:val="3"/>
+    <w:abstractNumId w:val="4"/>
   </w:num>
   <w:num w:numId="2" w16cid:durableId="33889222">
-    <w:abstractNumId w:val="2"/>
+    <w:abstractNumId w:val="3"/>
   </w:num>
   <w:num w:numId="3" w16cid:durableId="804659013">
     <w:abstractNumId w:val="0"/>
   </w:num>
   <w:num w:numId="4" w16cid:durableId="679159430">
     <w:abstractNumId w:val="1"/>
+  </w:num>
+  <w:num w:numId="5" w16cid:durableId="1487824134">
+    <w:abstractNumId w:val="2"/>
   </w:num>
 </w:numbering>
 </file>
@@ -7294,6 +8217,7 @@
   <w:style w:type="character" w:default="1" w:styleId="a0">
     <w:name w:val="Default Paragraph Font"/>
     <w:uiPriority w:val="1"/>
+    <w:semiHidden/>
     <w:unhideWhenUsed/>
   </w:style>
   <w:style w:type="table" w:default="1" w:styleId="a1">

</xml_diff>